<commit_message>
werafspraak aantul putten in impact gecorrigeerd van 1375 -> 29
</commit_message>
<xml_diff>
--- a/werkafspraken in wording/Memo Werkafspraak putcode 14-1-2020.docx
+++ b/werkafspraken in wording/Memo Werkafspraak putcode 14-1-2020.docx
@@ -76,14 +76,12 @@
               </w:rPr>
               <w:t xml:space="preserve">Werkafspraak </w:t>
             </w:r>
-            <w:proofErr w:type="spellStart"/>
             <w:r>
               <w:rPr>
                 <w:b/>
               </w:rPr>
               <w:t>Putcode</w:t>
             </w:r>
-            <w:proofErr w:type="spellEnd"/>
           </w:p>
         </w:tc>
       </w:tr>
@@ -374,11 +372,9 @@
       <w:r>
         <w:t xml:space="preserve">Vanuit het werkveld is er een grote behoefte aan een betekenisvol ID voor putten in de BRO. De BRO kent meerdere Ids, zie de bijlage voor een uitleg van het BRO-ID, de NITG code, het object-ID bronhouder en de </w:t>
       </w:r>
-      <w:proofErr w:type="spellStart"/>
       <w:r>
         <w:t>Putcode</w:t>
       </w:r>
-      <w:proofErr w:type="spellEnd"/>
       <w:r>
         <w:t xml:space="preserve">. </w:t>
       </w:r>
@@ -387,11 +383,9 @@
       <w:r>
         <w:t xml:space="preserve">Na overleg met het veld is ervoor gekozen om de huidige implementatie van </w:t>
       </w:r>
-      <w:proofErr w:type="spellStart"/>
       <w:r>
         <w:t>Putcode</w:t>
       </w:r>
-      <w:proofErr w:type="spellEnd"/>
       <w:r>
         <w:t xml:space="preserve"> aan te passen om te voldoen aan de wensen van het werkveld. Deze werkafspraak beschrijft de aanpassing. De werkafspraak bestaat uit twee delen. Een afspraak hoe om te gaan met bestaande putten uit DINO die al een NITG code hebben en een afspraak hoe om te gaan met nieuwe putten.</w:t>
       </w:r>
@@ -430,11 +424,9 @@
       <w:r>
         <w:t xml:space="preserve">Voor een bestaande put met een NITG code wordt op basis van de NITG code ook een betekenisvolle </w:t>
       </w:r>
-      <w:proofErr w:type="spellStart"/>
       <w:r>
         <w:t>Putcode</w:t>
       </w:r>
-      <w:proofErr w:type="spellEnd"/>
       <w:r>
         <w:t xml:space="preserve"> gegenereerd volgens onderstaande methode.</w:t>
       </w:r>
@@ -459,11 +451,9 @@
     </w:p>
     <w:p/>
     <w:p>
-      <w:proofErr w:type="spellStart"/>
       <w:r>
         <w:t>Putcode</w:t>
       </w:r>
-      <w:proofErr w:type="spellEnd"/>
       <w:r>
         <w:t>:             GMW25A001234 (GMW + '1:25000 kaartblad-nr. versie2016'</w:t>
       </w:r>
@@ -493,11 +483,9 @@
       <w:r>
         <w:t xml:space="preserve">Het is in de huidige catalogus niet toegestaan dat een put zowel een </w:t>
       </w:r>
-      <w:proofErr w:type="spellStart"/>
       <w:r>
         <w:t>Putcode</w:t>
       </w:r>
-      <w:proofErr w:type="spellEnd"/>
       <w:r>
         <w:t xml:space="preserve"> als een NITG code heeft. </w:t>
       </w:r>
@@ -510,11 +498,9 @@
       <w:r>
         <w:t xml:space="preserve"> werkafspraak besloten om ook de putten met een NITG-code te voorzien van een </w:t>
       </w:r>
-      <w:proofErr w:type="spellStart"/>
       <w:r>
         <w:t>Putcode</w:t>
       </w:r>
-      <w:proofErr w:type="spellEnd"/>
       <w:r>
         <w:t>.</w:t>
       </w:r>
@@ -525,15 +511,7 @@
     <w:p/>
     <w:p>
       <w:r>
-        <w:t xml:space="preserve">Deze </w:t>
-      </w:r>
-      <w:proofErr w:type="spellStart"/>
-      <w:r>
-        <w:t>Putcode</w:t>
-      </w:r>
-      <w:proofErr w:type="spellEnd"/>
-      <w:r>
-        <w:t xml:space="preserve"> wordt naast de NITG code uitgegeven in de uitgifte service.</w:t>
+        <w:t>Deze Putcode wordt naast de NITG code uitgegeven in de uitgifte service.</w:t>
       </w:r>
     </w:p>
     <w:p/>
@@ -570,24 +548,17 @@
       <w:r>
         <w:t xml:space="preserve">Nieuwe putten in de BRO krijgen een betekenisvolle </w:t>
       </w:r>
-      <w:proofErr w:type="spellStart"/>
       <w:r>
         <w:t>Putcode</w:t>
       </w:r>
-      <w:proofErr w:type="spellEnd"/>
       <w:r>
         <w:t xml:space="preserve"> volgens onderstaande methode.</w:t>
       </w:r>
     </w:p>
     <w:p/>
     <w:p>
-      <w:proofErr w:type="spellStart"/>
-      <w:r>
-        <w:t>Putcode</w:t>
-      </w:r>
-      <w:proofErr w:type="spellEnd"/>
-      <w:r>
-        <w:t>:             GMW + '1:25000 kaartblad-nr. versie2016' + 6-cijferig nummer</w:t>
+      <w:r>
+        <w:t>Putcode:             GMW + '1:25000 kaartblad-nr. versie2016' + 6-cijferig nummer</w:t>
       </w:r>
       <w:r>
         <w:rPr>
@@ -609,11 +580,9 @@
         <w:lastRenderedPageBreak/>
         <w:t xml:space="preserve">De </w:t>
       </w:r>
-      <w:proofErr w:type="spellStart"/>
       <w:r>
         <w:t>Putcode</w:t>
       </w:r>
-      <w:proofErr w:type="spellEnd"/>
       <w:r>
         <w:t xml:space="preserve"> voor nieuwe putten wordt afgeleid o.b.v. '1:25000 kaartblad-nr. versie2016'. Eventuele toekomstige wijzigingen van de kaartbladindeling, zijn niet van toepassing op de wijze van afleiden van </w:t>
       </w:r>
@@ -629,11 +598,9 @@
       <w:r>
         <w:t xml:space="preserve">Voor nieuwe putten wordt de </w:t>
       </w:r>
-      <w:proofErr w:type="spellStart"/>
       <w:r>
         <w:t>Putcode</w:t>
       </w:r>
-      <w:proofErr w:type="spellEnd"/>
       <w:r>
         <w:t xml:space="preserve"> door de LV-BRO automatisch afgeleid uit de aangeleverde coördinaten. De bronhouder hoeft geen kaartbladnummer meer aan te leveren, de volgende versie van de catalogus wordt hier op aangepast. </w:t>
       </w:r>
@@ -651,32 +618,22 @@
       <w:r>
         <w:t xml:space="preserve">Het BRO-ID en de </w:t>
       </w:r>
-      <w:proofErr w:type="spellStart"/>
       <w:r>
         <w:t>Putcode</w:t>
       </w:r>
-      <w:proofErr w:type="spellEnd"/>
       <w:r>
         <w:t xml:space="preserve"> zijn vastgelegd in de catalogus Grondwatermonitoringput. De versie van 27 juni 2017 is vastgelegd in de wet. </w:t>
       </w:r>
     </w:p>
     <w:p>
       <w:r>
-        <w:t xml:space="preserve">In overleg met het werkveld is vastgesteld dat het BRO-ID niet ter discussie staat. Dat is de unieke </w:t>
-      </w:r>
-      <w:proofErr w:type="spellStart"/>
-      <w:r>
-        <w:t>ide</w:t>
+        <w:t>In overleg met het werkveld is vastgesteld dat het BRO-ID niet ter discussie staat. Dat is de unieke ide</w:t>
       </w:r>
       <w:r>
         <w:t>n</w:t>
       </w:r>
       <w:r>
-        <w:t>tifier</w:t>
-      </w:r>
-      <w:proofErr w:type="spellEnd"/>
-      <w:r>
-        <w:t xml:space="preserve"> in de BRO en BRO database. Het gewenste Betekenisvolle ID wordt gerealiseerd  via het veld </w:t>
+        <w:t xml:space="preserve">tifier in de BRO en BRO database. Het gewenste Betekenisvolle ID wordt gerealiseerd  via het veld </w:t>
       </w:r>
       <w:r>
         <w:t>PUTCODE</w:t>
@@ -689,19 +646,15 @@
       <w:r>
         <w:t xml:space="preserve">De </w:t>
       </w:r>
-      <w:proofErr w:type="spellStart"/>
       <w:r>
         <w:t>Putcode</w:t>
       </w:r>
-      <w:proofErr w:type="spellEnd"/>
       <w:r>
         <w:t xml:space="preserve"> kan met deze werkafspraak waar gewenst de uniforme naamgeving worden in de communicatie van putgegevens na de inwerkingtreding van de BRO. Het is daarom belangrijk dat voor zowel bestaande putten met NITG code als voor nieuwe putten een </w:t>
       </w:r>
-      <w:proofErr w:type="spellStart"/>
       <w:r>
         <w:t>Putcode</w:t>
       </w:r>
-      <w:proofErr w:type="spellEnd"/>
       <w:r>
         <w:t xml:space="preserve"> wordt afgeleid.</w:t>
       </w:r>
@@ -738,11 +691,9 @@
       <w:r>
         <w:t xml:space="preserve">De </w:t>
       </w:r>
-      <w:proofErr w:type="spellStart"/>
       <w:r>
         <w:t>Putcode</w:t>
       </w:r>
-      <w:proofErr w:type="spellEnd"/>
       <w:r>
         <w:t xml:space="preserve"> wordt afgeleid van de NITG code, deze is </w:t>
       </w:r>
@@ -768,15 +719,7 @@
         <w:t xml:space="preserve">De LV-BRO genereerd voor deze probleem gevallen automatisch een afwijkend nummer. De eindgebruiker kan bij uitgifte zien dat NITG </w:t>
       </w:r>
       <w:r>
-        <w:t xml:space="preserve">en </w:t>
-      </w:r>
-      <w:proofErr w:type="spellStart"/>
-      <w:r>
-        <w:t>putcode</w:t>
-      </w:r>
-      <w:proofErr w:type="spellEnd"/>
-      <w:r>
-        <w:t xml:space="preserve"> niet overeenkomen</w:t>
+        <w:t>en putcode niet overeenkomen</w:t>
       </w:r>
       <w:r>
         <w:t>.</w:t>
@@ -795,11 +738,9 @@
       <w:r>
         <w:t xml:space="preserve">Er zijn putten van voor 1-1-2018 die niet in DINO stonden, geen NITG code hadden maar wel in de BRO staan, deze krijgen een </w:t>
       </w:r>
-      <w:proofErr w:type="spellStart"/>
       <w:r>
         <w:t>Putcode</w:t>
       </w:r>
-      <w:proofErr w:type="spellEnd"/>
       <w:r>
         <w:t xml:space="preserve"> startend met “10”</w:t>
       </w:r>
@@ -818,23 +759,7 @@
         <w:jc w:val="left"/>
       </w:pPr>
       <w:r>
-        <w:t xml:space="preserve">Bij omzetten van putten uit de DINO kan het voorkomen dat er in de BRO meerdere putten terecht komen met dezelfde </w:t>
-      </w:r>
-      <w:proofErr w:type="spellStart"/>
-      <w:r>
-        <w:t>Putcode</w:t>
-      </w:r>
-      <w:proofErr w:type="spellEnd"/>
-      <w:r>
-        <w:t xml:space="preserve"> maar een verschillend BRO-ID. Voor omgezette putten is de </w:t>
-      </w:r>
-      <w:proofErr w:type="spellStart"/>
-      <w:r>
-        <w:t>Putcode</w:t>
-      </w:r>
-      <w:proofErr w:type="spellEnd"/>
-      <w:r>
-        <w:t xml:space="preserve"> geen uniek nummer. Bijvoorbeeld in DINO stond een put waar later een extra buis met filter is bijgeplaatst, in DINO was dit één put met één NITG code. Bij omzetting naar de BRO worden de twee buizen aparte GMW objecten met eigen BRO-ID maar met dezelfde NITG code.</w:t>
+        <w:t>Bij omzetten van putten uit de DINO kan het voorkomen dat er in de BRO meerdere putten terecht komen met dezelfde Putcode maar een verschillend BRO-ID. Voor omgezette putten is de Putcode geen uniek nummer. Bijvoorbeeld in DINO stond een put waar later een extra buis met filter is bijgeplaatst, in DINO was dit één put met één NITG code. Bij omzetting naar de BRO worden de twee buizen aparte GMW objecten met eigen BRO-ID maar met dezelfde NITG code.</w:t>
       </w:r>
     </w:p>
     <w:p>
@@ -875,11 +800,9 @@
       <w:r>
         <w:t xml:space="preserve"> ligt. Voor de BRO heeft dit geen consequentie: De </w:t>
       </w:r>
-      <w:proofErr w:type="spellStart"/>
       <w:r>
         <w:t>Putcode</w:t>
       </w:r>
-      <w:proofErr w:type="spellEnd"/>
       <w:r>
         <w:t xml:space="preserve"> blijft wat hij was</w:t>
       </w:r>
@@ -905,15 +828,15 @@
     </w:p>
     <w:p>
       <w:r>
-        <w:t xml:space="preserve">Voor 1375 putten zijn “nieuwe” putcodes uitgegeven beginnend met een 0 onder het vorige </w:t>
-      </w:r>
-      <w:proofErr w:type="spellStart"/>
-      <w:r>
-        <w:t>regime.Daarvoor</w:t>
-      </w:r>
-      <w:proofErr w:type="spellEnd"/>
-      <w:r>
-        <w:t xml:space="preserve"> zijn twee oplossingsrichtingen mogelijk:</w:t>
+        <w:t xml:space="preserve">Voor </w:t>
+      </w:r>
+      <w:r>
+        <w:t>29</w:t>
+      </w:r>
+      <w:bookmarkStart w:id="1" w:name="_GoBack"/>
+      <w:bookmarkEnd w:id="1"/>
+      <w:r>
+        <w:t xml:space="preserve"> putten zijn “nieuwe” putcodes uitgegeven beginnend met een 0 onder het vorige regime.Daarvoor zijn twee oplossingsrichtingen mogelijk:</w:t>
       </w:r>
     </w:p>
     <w:p>
@@ -929,15 +852,7 @@
         </w:rPr>
       </w:pPr>
       <w:r>
-        <w:t xml:space="preserve">Deze moeten eenmalig worden omgezet naar een </w:t>
-      </w:r>
-      <w:proofErr w:type="spellStart"/>
-      <w:r>
-        <w:t>putcode</w:t>
-      </w:r>
-      <w:proofErr w:type="spellEnd"/>
-      <w:r>
-        <w:t xml:space="preserve"> met een 1. </w:t>
+        <w:t xml:space="preserve">Deze moeten eenmalig worden omgezet naar een putcode met een 1. </w:t>
       </w:r>
     </w:p>
     <w:p>
@@ -963,8 +878,6 @@
           <w:bCs/>
         </w:rPr>
       </w:pPr>
-      <w:bookmarkStart w:id="1" w:name="_GoBack"/>
-      <w:bookmarkEnd w:id="1"/>
       <w:r>
         <w:t>Er wordt een lijst gemaakt met betreffende putten en met de bronhouders waar het om gaat wordt contact opgenomen. In overleg met de bronhouder wordt één oplossing uit de twee oplossingsrichtingen gekozen.</w:t>
       </w:r>
@@ -1041,23 +954,7 @@
     </w:p>
     <w:p>
       <w:r>
-        <w:t xml:space="preserve">Dit zorgt voor een nieuwe versie van </w:t>
-      </w:r>
-      <w:proofErr w:type="spellStart"/>
-      <w:r>
-        <w:t>XSDs</w:t>
-      </w:r>
-      <w:proofErr w:type="spellEnd"/>
-      <w:r>
-        <w:t xml:space="preserve"> voor inname GMW die door alle leveranciers </w:t>
-      </w:r>
-      <w:proofErr w:type="spellStart"/>
-      <w:r>
-        <w:t>geimplementeerd</w:t>
-      </w:r>
-      <w:proofErr w:type="spellEnd"/>
-      <w:r>
-        <w:t xml:space="preserve"> moet worden.</w:t>
+        <w:t>Dit zorgt voor een nieuwe versie van XSDs voor inname GMW die door alle leveranciers geimplementeerd moet worden.</w:t>
       </w:r>
     </w:p>
     <w:p/>
@@ -1077,11 +974,9 @@
       <w:r>
         <w:t xml:space="preserve">s, de </w:t>
       </w:r>
-      <w:proofErr w:type="spellStart"/>
       <w:r>
         <w:t>Putcode</w:t>
       </w:r>
-      <w:proofErr w:type="spellEnd"/>
       <w:r>
         <w:t xml:space="preserve"> API en de ontsluiting daarvan moeten ook nog gerealis</w:t>
       </w:r>
@@ -1122,16 +1017,11 @@
       <w:r>
         <w:t xml:space="preserve">Issue aanmaken in de </w:t>
       </w:r>
-      <w:proofErr w:type="spellStart"/>
       <w:r>
         <w:t>G</w:t>
       </w:r>
       <w:r>
-        <w:t>ithub</w:t>
-      </w:r>
-      <w:proofErr w:type="spellEnd"/>
-      <w:r>
-        <w:t xml:space="preserve"> van GMW </w:t>
+        <w:t xml:space="preserve">ithub van GMW </w:t>
       </w:r>
       <w:hyperlink r:id="rId11" w:history="1">
         <w:r>
@@ -1145,11 +1035,9 @@
       <w:r>
         <w:t xml:space="preserve">. De omschrijving van </w:t>
       </w:r>
-      <w:proofErr w:type="spellStart"/>
       <w:r>
         <w:t>Putcode</w:t>
       </w:r>
-      <w:proofErr w:type="spellEnd"/>
       <w:r>
         <w:t xml:space="preserve"> dient aangepast te worden op deze werkafspraak in de volgende versie van de catalogus GMW: </w:t>
       </w:r>
@@ -1187,11 +1075,9 @@
       <w:r>
         <w:t xml:space="preserve">code en </w:t>
       </w:r>
-      <w:proofErr w:type="spellStart"/>
       <w:r>
         <w:t>Putcode</w:t>
       </w:r>
-      <w:proofErr w:type="spellEnd"/>
       <w:r>
         <w:t xml:space="preserve"> mogen tegelijk voorkomen</w:t>
       </w:r>
@@ -1286,7 +1172,6 @@
         </w:rPr>
         <w:t xml:space="preserve">1.15 </w:t>
       </w:r>
-      <w:proofErr w:type="spellStart"/>
       <w:r>
         <w:rPr>
           <w:b/>
@@ -1294,7 +1179,6 @@
         </w:rPr>
         <w:t>Putcode</w:t>
       </w:r>
-      <w:proofErr w:type="spellEnd"/>
       <w:r>
         <w:t xml:space="preserve">: De voor de gemiddelde gebruiker gemakkelijk herkenbare aanduiding van de put die geen NITG-code heeft. </w:t>
       </w:r>
@@ -1304,11 +1188,9 @@
       <w:r>
         <w:t xml:space="preserve">Opbouw: CCCNNCNNNNNN. Het gegeven is alleen aanwezig wanneer de put geen NITG-code heeft. De </w:t>
       </w:r>
-      <w:proofErr w:type="spellStart"/>
       <w:r>
         <w:t>Putcode</w:t>
       </w:r>
-      <w:proofErr w:type="spellEnd"/>
       <w:r>
         <w:t xml:space="preserve"> wordt samengesteld uit de drie letters die het type registratieobject aangeven (GMW), dan volgt het nummer van het kaartblad waarop de locatie ligt gevolgd door de letter die het kaartbladonderdeel specificeert, en dan een volgnummer. De gebruikte kaartbladindeling is die van de Topografische Kaart van Nederland 1:25.000, </w:t>
       </w:r>
@@ -1575,37 +1457,12 @@
               <w:szCs w:val="12"/>
             </w:rPr>
           </w:pPr>
-          <w:proofErr w:type="spellStart"/>
           <w:r>
             <w:rPr>
               <w:sz w:val="12"/>
               <w:szCs w:val="12"/>
             </w:rPr>
-            <w:t>Barchman</w:t>
-          </w:r>
-          <w:proofErr w:type="spellEnd"/>
-          <w:r>
-            <w:rPr>
-              <w:sz w:val="12"/>
-              <w:szCs w:val="12"/>
-            </w:rPr>
-            <w:t xml:space="preserve"> </w:t>
-          </w:r>
-          <w:proofErr w:type="spellStart"/>
-          <w:r>
-            <w:rPr>
-              <w:sz w:val="12"/>
-              <w:szCs w:val="12"/>
-            </w:rPr>
-            <w:t>Wuytierslaan</w:t>
-          </w:r>
-          <w:proofErr w:type="spellEnd"/>
-          <w:r>
-            <w:rPr>
-              <w:sz w:val="12"/>
-              <w:szCs w:val="12"/>
-            </w:rPr>
-            <w:t xml:space="preserve"> 10</w:t>
+            <w:t>Barchman Wuytierslaan 10</w:t>
           </w:r>
         </w:p>
       </w:tc>
@@ -11711,15 +11568,6 @@
 </file>
 
 <file path=customXml/item1.xml><?xml version="1.0" encoding="utf-8"?>
-<?mso-contentType ?>
-<FormTemplates xmlns="http://schemas.microsoft.com/sharepoint/v3/contenttype/forms">
-  <Display>DocumentLibraryForm</Display>
-  <Edit>DocumentLibraryForm</Edit>
-  <New>DocumentLibraryForm</New>
-</FormTemplates>
-</file>
-
-<file path=customXml/item2.xml><?xml version="1.0" encoding="utf-8"?>
 <ct:contentTypeSchema xmlns:ct="http://schemas.microsoft.com/office/2006/metadata/contentType" xmlns:ma="http://schemas.microsoft.com/office/2006/metadata/properties/metaAttributes" ct:_="" ma:_="" ma:contentTypeName="Document" ma:contentTypeID="0x0101001AED4923F84F15479B9DB10F2F45E16D" ma:contentTypeVersion="5" ma:contentTypeDescription="Create a new document." ma:contentTypeScope="" ma:versionID="fdd8f554b303175eb87e3fdb6f9f6ad7">
   <xsd:schema xmlns:xsd="http://www.w3.org/2001/XMLSchema" xmlns:xs="http://www.w3.org/2001/XMLSchema" xmlns:p="http://schemas.microsoft.com/office/2006/metadata/properties" xmlns:ns3="65a40ca3-8a26-4cd9-98bf-a842c74e886e" xmlns:ns4="fc1a167c-3770-4b5a-8e35-679da3c2d70e" targetNamespace="http://schemas.microsoft.com/office/2006/metadata/properties" ma:root="true" ma:fieldsID="d2dd1dfd5c23579818cb082695bf2730" ns3:_="" ns4:_="">
     <xsd:import namespace="65a40ca3-8a26-4cd9-98bf-a842c74e886e"/>
@@ -11890,6 +11738,15 @@
 </ct:contentTypeSchema>
 </file>
 
+<file path=customXml/item2.xml><?xml version="1.0" encoding="utf-8"?>
+<?mso-contentType ?>
+<FormTemplates xmlns="http://schemas.microsoft.com/sharepoint/v3/contenttype/forms">
+  <Display>DocumentLibraryForm</Display>
+  <Edit>DocumentLibraryForm</Edit>
+  <New>DocumentLibraryForm</New>
+</FormTemplates>
+</file>
+
 <file path=customXml/item3.xml><?xml version="1.0" encoding="utf-8"?>
 <p:properties xmlns:p="http://schemas.microsoft.com/office/2006/metadata/properties" xmlns:xsi="http://www.w3.org/2001/XMLSchema-instance" xmlns:pc="http://schemas.microsoft.com/office/infopath/2007/PartnerControls">
   <documentManagement/>
@@ -11901,14 +11758,6 @@
 </file>
 
 <file path=customXml/itemProps1.xml><?xml version="1.0" encoding="utf-8"?>
-<ds:datastoreItem xmlns:ds="http://schemas.openxmlformats.org/officeDocument/2006/customXml" ds:itemID="{16C80B50-F9EA-48B1-BA63-B9A8C1D43D2F}">
-  <ds:schemaRefs>
-    <ds:schemaRef ds:uri="http://schemas.microsoft.com/sharepoint/v3/contenttype/forms"/>
-  </ds:schemaRefs>
-</ds:datastoreItem>
-</file>
-
-<file path=customXml/itemProps2.xml><?xml version="1.0" encoding="utf-8"?>
 <ds:datastoreItem xmlns:ds="http://schemas.openxmlformats.org/officeDocument/2006/customXml" ds:itemID="{DEDEB3F2-56B8-4993-A649-2D5C3931F98C}">
   <ds:schemaRefs>
     <ds:schemaRef ds:uri="http://schemas.microsoft.com/office/2006/metadata/contentType"/>
@@ -11927,6 +11776,14 @@
 </ds:datastoreItem>
 </file>
 
+<file path=customXml/itemProps2.xml><?xml version="1.0" encoding="utf-8"?>
+<ds:datastoreItem xmlns:ds="http://schemas.openxmlformats.org/officeDocument/2006/customXml" ds:itemID="{16C80B50-F9EA-48B1-BA63-B9A8C1D43D2F}">
+  <ds:schemaRefs>
+    <ds:schemaRef ds:uri="http://schemas.microsoft.com/sharepoint/v3/contenttype/forms"/>
+  </ds:schemaRefs>
+</ds:datastoreItem>
+</file>
+
 <file path=customXml/itemProps3.xml><?xml version="1.0" encoding="utf-8"?>
 <ds:datastoreItem xmlns:ds="http://schemas.openxmlformats.org/officeDocument/2006/customXml" ds:itemID="{D8227DC9-1CB1-47E8-9454-E15A2E46A0D4}">
   <ds:schemaRefs>
@@ -11937,7 +11794,7 @@
 </file>
 
 <file path=customXml/itemProps4.xml><?xml version="1.0" encoding="utf-8"?>
-<ds:datastoreItem xmlns:ds="http://schemas.openxmlformats.org/officeDocument/2006/customXml" ds:itemID="{6A146E27-32B9-4B63-8915-72855B2549D8}">
+<ds:datastoreItem xmlns:ds="http://schemas.openxmlformats.org/officeDocument/2006/customXml" ds:itemID="{44B1BF8E-B84F-43B7-BC82-FE89BBFE1B89}">
   <ds:schemaRefs>
     <ds:schemaRef ds:uri="http://schemas.openxmlformats.org/officeDocument/2006/bibliography"/>
   </ds:schemaRefs>

</xml_diff>